<commit_message>
Cambios al sprint 4.
</commit_message>
<xml_diff>
--- a/documentacion/sprints/sprint04.docx
+++ b/documentacion/sprints/sprint04.docx
@@ -68,8 +68,13 @@
             <w:r>
               <w:t xml:space="preserve"> </w:t>
             </w:r>
-            <w:r>
-              <w:t xml:space="preserve">Viernes, </w:t>
+            <w:proofErr w:type="gramStart"/>
+            <w:r>
+              <w:t>Viernes</w:t>
+            </w:r>
+            <w:proofErr w:type="gramEnd"/>
+            <w:r>
+              <w:t xml:space="preserve">, </w:t>
             </w:r>
             <w:r>
               <w:t>1</w:t>
@@ -1172,7 +1177,39 @@
                 <w:rFonts w:cstheme="minorHAnsi"/>
                 <w:iCs/>
               </w:rPr>
-              <w:t>Los diagramas resultantes del trabajo de los integrantes en este sprint cumplen con todos los requisitos que se buscaban y lo mas probable es que sean finales. También se trabajo en el diseño de las clases necesarias.</w:t>
+              <w:t xml:space="preserve">Los diagramas resultantes del trabajo de los integrantes en este sprint cumplen con todos los requisitos que se buscaban y lo </w:t>
+            </w:r>
+            <w:proofErr w:type="spellStart"/>
+            <w:r>
+              <w:rPr>
+                <w:rFonts w:cstheme="minorHAnsi"/>
+                <w:iCs/>
+              </w:rPr>
+              <w:t>mas</w:t>
+            </w:r>
+            <w:proofErr w:type="spellEnd"/>
+            <w:r>
+              <w:rPr>
+                <w:rFonts w:cstheme="minorHAnsi"/>
+                <w:iCs/>
+              </w:rPr>
+              <w:t xml:space="preserve"> probable es que sean finales. También se </w:t>
+            </w:r>
+            <w:proofErr w:type="spellStart"/>
+            <w:r>
+              <w:rPr>
+                <w:rFonts w:cstheme="minorHAnsi"/>
+                <w:iCs/>
+              </w:rPr>
+              <w:t>trabajo</w:t>
+            </w:r>
+            <w:proofErr w:type="spellEnd"/>
+            <w:r>
+              <w:rPr>
+                <w:rFonts w:cstheme="minorHAnsi"/>
+                <w:iCs/>
+              </w:rPr>
+              <w:t xml:space="preserve"> en el diseño de las clases necesarias.</w:t>
             </w:r>
           </w:p>
         </w:tc>
@@ -1258,38 +1295,66 @@
           <w:rFonts w:cstheme="minorHAnsi"/>
           <w:iCs/>
         </w:rPr>
-        <w:t xml:space="preserve"> la planeación de los casos de uso, aunque ya se contaba un avance en esta área, el resultado no era el buscado, por lo que se busco mejorar y consideramos que el resultado en esta área fue satisfactorio. El objetivo final siendo que el diagrama cumpla con todos los casos de uso.</w:t>
-      </w:r>
-    </w:p>
-    <w:p>
-      <w:pPr>
-        <w:autoSpaceDE w:val="0"/>
-        <w:autoSpaceDN w:val="0"/>
-        <w:adjustRightInd w:val="0"/>
-        <w:spacing w:after="0" w:line="240" w:lineRule="auto"/>
-        <w:rPr>
-          <w:rFonts w:cstheme="minorHAnsi"/>
-          <w:iCs/>
-        </w:rPr>
-      </w:pPr>
-    </w:p>
-    <w:p>
-      <w:pPr>
-        <w:autoSpaceDE w:val="0"/>
-        <w:autoSpaceDN w:val="0"/>
-        <w:adjustRightInd w:val="0"/>
-        <w:spacing w:after="0" w:line="240" w:lineRule="auto"/>
-        <w:rPr>
-          <w:rFonts w:cstheme="minorHAnsi"/>
-          <w:iCs/>
-        </w:rPr>
-      </w:pPr>
-      <w:r>
-        <w:rPr>
-          <w:rFonts w:cstheme="minorHAnsi"/>
-          <w:iCs/>
-        </w:rPr>
-        <w:t>También se trabajo en forma paralela en el diagrama de clases, ya que aún estaba inconcluso. De manera que el equipo empezó a diseñar todas las clases que se habían propuesto, alcanzando un resultado con el que el equipo este satisfecho.</w:t>
+        <w:t xml:space="preserve"> la planeación de los casos de uso, aunque ya se contaba un avance en esta área, el resultado no era el buscado, por lo que se </w:t>
+      </w:r>
+      <w:r>
+        <w:rPr>
+          <w:rFonts w:cstheme="minorHAnsi"/>
+          <w:iCs/>
+        </w:rPr>
+        <w:t>buscó</w:t>
+      </w:r>
+      <w:r>
+        <w:rPr>
+          <w:rFonts w:cstheme="minorHAnsi"/>
+          <w:iCs/>
+        </w:rPr>
+        <w:t xml:space="preserve"> mejorar y consideramos que el resultado en esta área fue satisfactorio. El objetivo final siendo que el diagrama cumpla con todos los casos de uso.</w:t>
+      </w:r>
+    </w:p>
+    <w:p>
+      <w:pPr>
+        <w:autoSpaceDE w:val="0"/>
+        <w:autoSpaceDN w:val="0"/>
+        <w:adjustRightInd w:val="0"/>
+        <w:spacing w:after="0" w:line="240" w:lineRule="auto"/>
+        <w:rPr>
+          <w:rFonts w:cstheme="minorHAnsi"/>
+          <w:iCs/>
+        </w:rPr>
+      </w:pPr>
+    </w:p>
+    <w:p>
+      <w:pPr>
+        <w:autoSpaceDE w:val="0"/>
+        <w:autoSpaceDN w:val="0"/>
+        <w:adjustRightInd w:val="0"/>
+        <w:spacing w:after="0" w:line="240" w:lineRule="auto"/>
+        <w:rPr>
+          <w:rFonts w:cstheme="minorHAnsi"/>
+          <w:iCs/>
+        </w:rPr>
+      </w:pPr>
+      <w:r>
+        <w:rPr>
+          <w:rFonts w:cstheme="minorHAnsi"/>
+          <w:iCs/>
+        </w:rPr>
+        <w:t xml:space="preserve">También se </w:t>
+      </w:r>
+      <w:r>
+        <w:rPr>
+          <w:rFonts w:cstheme="minorHAnsi"/>
+          <w:iCs/>
+        </w:rPr>
+        <w:t>trabajó</w:t>
+      </w:r>
+      <w:r>
+        <w:rPr>
+          <w:rFonts w:cstheme="minorHAnsi"/>
+          <w:iCs/>
+        </w:rPr>
+        <w:t xml:space="preserve"> en forma paralela en el diagrama de clases, ya que aún estaba inconcluso. De manera que el equipo empezó a diseñar todas las clases que se habían propuesto, alcanzando un resultado con el que el equipo este satisfecho.</w:t>
       </w:r>
     </w:p>
     <w:p>
@@ -2537,7 +2602,35 @@
           <w:rFonts w:cstheme="minorHAnsi"/>
           <w:iCs/>
         </w:rPr>
-        <w:t xml:space="preserve"> Cabe mencionar el hecho que probablemente estos diagramas sean finales o si se realiza alguna modificación seria menor, sin cambiar la estructura de los mismos, ya que cumplen con los requisitos que se habían propuesto en un inicio y el equipo esta satisfecho con los resultados.</w:t>
+        <w:t xml:space="preserve"> Cabe mencionar el hecho que probablemente estos diagramas sean finales o si se realiza alguna modificación </w:t>
+      </w:r>
+      <w:r>
+        <w:rPr>
+          <w:rFonts w:cstheme="minorHAnsi"/>
+          <w:iCs/>
+        </w:rPr>
+        <w:t>sería</w:t>
+      </w:r>
+      <w:r>
+        <w:rPr>
+          <w:rFonts w:cstheme="minorHAnsi"/>
+          <w:iCs/>
+        </w:rPr>
+        <w:t xml:space="preserve"> menor, sin cambiar la estructura de los mismos, ya que cumplen con los requisitos que se habían propuesto en un inicio y el equipo </w:t>
+      </w:r>
+      <w:r>
+        <w:rPr>
+          <w:rFonts w:cstheme="minorHAnsi"/>
+          <w:iCs/>
+        </w:rPr>
+        <w:t>está</w:t>
+      </w:r>
+      <w:r>
+        <w:rPr>
+          <w:rFonts w:cstheme="minorHAnsi"/>
+          <w:iCs/>
+        </w:rPr>
+        <w:t xml:space="preserve"> satisfecho con los resultados.</w:t>
       </w:r>
     </w:p>
     <w:p>
@@ -3623,13 +3716,15 @@
       <w:r>
         <w:rPr>
           <w:rFonts w:cstheme="minorHAnsi"/>
+          <w:i/>
           <w:noProof/>
+          <w:lang w:val="en-US"/>
         </w:rPr>
         <w:drawing>
-          <wp:inline distT="0" distB="0" distL="0" distR="0">
-            <wp:extent cx="5612130" cy="4210050"/>
-            <wp:effectExtent l="0" t="0" r="7620" b="0"/>
-            <wp:docPr id="3" name="Picture 3"/>
+          <wp:inline distT="0" distB="0" distL="0" distR="0" wp14:anchorId="3AF13C7F" wp14:editId="53AAA343">
+            <wp:extent cx="5612130" cy="3349625"/>
+            <wp:effectExtent l="0" t="0" r="7620" b="3175"/>
+            <wp:docPr id="9" name="Imagen 8" descr="C:\Users\JUAN\Desktop\2.png"/>
             <wp:cNvGraphicFramePr>
               <a:graphicFrameLocks xmlns:a="http://schemas.openxmlformats.org/drawingml/2006/main" noChangeAspect="1"/>
             </wp:cNvGraphicFramePr>
@@ -3637,10 +3732,12 @@
               <a:graphicData uri="http://schemas.openxmlformats.org/drawingml/2006/picture">
                 <pic:pic xmlns:pic="http://schemas.openxmlformats.org/drawingml/2006/picture">
                   <pic:nvPicPr>
-                    <pic:cNvPr id="3" name="WhatsApp Image 2019-04-11 at 11.24.28 PM.jpeg"/>
-                    <pic:cNvPicPr/>
+                    <pic:cNvPr id="0" name="Picture 17" descr="C:\Users\JUAN\Desktop\2.png"/>
+                    <pic:cNvPicPr>
+                      <a:picLocks noChangeAspect="1" noChangeArrowheads="1"/>
+                    </pic:cNvPicPr>
                   </pic:nvPicPr>
-                  <pic:blipFill rotWithShape="1">
+                  <pic:blipFill>
                     <a:blip r:embed="rId6">
                       <a:extLst>
                         <a:ext uri="{28A0092B-C50C-407E-A947-70E740481C1C}">
@@ -3648,25 +3745,23 @@
                         </a:ext>
                       </a:extLst>
                     </a:blip>
-                    <a:srcRect t="2410" b="731"/>
-                    <a:stretch/>
+                    <a:srcRect/>
+                    <a:stretch>
+                      <a:fillRect/>
+                    </a:stretch>
                   </pic:blipFill>
                   <pic:spPr bwMode="auto">
                     <a:xfrm>
                       <a:off x="0" y="0"/>
-                      <a:ext cx="5612130" cy="4210050"/>
+                      <a:ext cx="5612130" cy="3349625"/>
                     </a:xfrm>
                     <a:prstGeom prst="rect">
                       <a:avLst/>
                     </a:prstGeom>
+                    <a:noFill/>
                     <a:ln>
                       <a:noFill/>
                     </a:ln>
-                    <a:extLst>
-                      <a:ext uri="{53640926-AAD7-44D8-BBD7-CCE9431645EC}">
-                        <a14:shadowObscured xmlns:a14="http://schemas.microsoft.com/office/drawing/2010/main"/>
-                      </a:ext>
-                    </a:extLst>
                   </pic:spPr>
                 </pic:pic>
               </a:graphicData>
@@ -3730,8 +3825,27 @@
           <w:rFonts w:cstheme="minorHAnsi"/>
         </w:rPr>
       </w:pPr>
-      <w:bookmarkStart w:id="0" w:name="_GoBack"/>
-      <w:bookmarkEnd w:id="0"/>
+    </w:p>
+    <w:p>
+      <w:pPr>
+        <w:rPr>
+          <w:rFonts w:cstheme="minorHAnsi"/>
+        </w:rPr>
+      </w:pPr>
+    </w:p>
+    <w:p>
+      <w:pPr>
+        <w:rPr>
+          <w:rFonts w:cstheme="minorHAnsi"/>
+        </w:rPr>
+      </w:pPr>
+    </w:p>
+    <w:p>
+      <w:pPr>
+        <w:rPr>
+          <w:rFonts w:cstheme="minorHAnsi"/>
+        </w:rPr>
+      </w:pPr>
     </w:p>
     <w:p>
       <w:pPr>
@@ -3768,14 +3882,13 @@
       </w:pPr>
       <w:r>
         <w:rPr>
-          <w:rFonts w:cstheme="minorHAnsi"/>
           <w:noProof/>
         </w:rPr>
         <w:drawing>
           <wp:inline distT="0" distB="0" distL="0" distR="0">
-            <wp:extent cx="5612130" cy="3655060"/>
-            <wp:effectExtent l="0" t="0" r="7620" b="2540"/>
-            <wp:docPr id="4" name="Picture 4"/>
+            <wp:extent cx="5612130" cy="4540250"/>
+            <wp:effectExtent l="0" t="0" r="7620" b="0"/>
+            <wp:docPr id="11" name="Picture 11"/>
             <wp:cNvGraphicFramePr>
               <a:graphicFrameLocks xmlns:a="http://schemas.openxmlformats.org/drawingml/2006/main" noChangeAspect="1"/>
             </wp:cNvGraphicFramePr>
@@ -3783,8 +3896,10 @@
               <a:graphicData uri="http://schemas.openxmlformats.org/drawingml/2006/picture">
                 <pic:pic xmlns:pic="http://schemas.openxmlformats.org/drawingml/2006/picture">
                   <pic:nvPicPr>
-                    <pic:cNvPr id="4" name="WhatsApp Image 2019-04-11 at 11.24.28 PM (1).jpeg"/>
-                    <pic:cNvPicPr/>
+                    <pic:cNvPr id="0" name="Picture 1"/>
+                    <pic:cNvPicPr>
+                      <a:picLocks noChangeAspect="1" noChangeArrowheads="1"/>
+                    </pic:cNvPicPr>
                   </pic:nvPicPr>
                   <pic:blipFill>
                     <a:blip r:embed="rId7">
@@ -3794,18 +3909,23 @@
                         </a:ext>
                       </a:extLst>
                     </a:blip>
+                    <a:srcRect/>
                     <a:stretch>
                       <a:fillRect/>
                     </a:stretch>
                   </pic:blipFill>
-                  <pic:spPr>
+                  <pic:spPr bwMode="auto">
                     <a:xfrm>
                       <a:off x="0" y="0"/>
-                      <a:ext cx="5612130" cy="3655060"/>
+                      <a:ext cx="5612130" cy="4540250"/>
                     </a:xfrm>
                     <a:prstGeom prst="rect">
                       <a:avLst/>
                     </a:prstGeom>
+                    <a:noFill/>
+                    <a:ln>
+                      <a:noFill/>
+                    </a:ln>
                   </pic:spPr>
                 </pic:pic>
               </a:graphicData>
@@ -3883,34 +4003,6 @@
           <w:rFonts w:cstheme="minorHAnsi"/>
         </w:rPr>
       </w:pPr>
-    </w:p>
-    <w:p>
-      <w:pPr>
-        <w:rPr>
-          <w:rFonts w:cstheme="minorHAnsi"/>
-        </w:rPr>
-      </w:pPr>
-    </w:p>
-    <w:p>
-      <w:pPr>
-        <w:rPr>
-          <w:rFonts w:cstheme="minorHAnsi"/>
-        </w:rPr>
-      </w:pPr>
-    </w:p>
-    <w:p>
-      <w:pPr>
-        <w:rPr>
-          <w:rFonts w:cstheme="minorHAnsi"/>
-        </w:rPr>
-      </w:pPr>
-    </w:p>
-    <w:p>
-      <w:pPr>
-        <w:rPr>
-          <w:rFonts w:cstheme="minorHAnsi"/>
-        </w:rPr>
-      </w:pPr>
       <w:r>
         <w:rPr>
           <w:rFonts w:cstheme="minorHAnsi"/>
@@ -3940,14 +4032,13 @@
       </w:pPr>
       <w:r>
         <w:rPr>
-          <w:rFonts w:cstheme="minorHAnsi"/>
           <w:noProof/>
         </w:rPr>
         <w:drawing>
           <wp:inline distT="0" distB="0" distL="0" distR="0">
-            <wp:extent cx="5448300" cy="5095875"/>
-            <wp:effectExtent l="0" t="0" r="0" b="9525"/>
-            <wp:docPr id="5" name="Picture 5"/>
+            <wp:extent cx="5612130" cy="5606415"/>
+            <wp:effectExtent l="0" t="0" r="7620" b="0"/>
+            <wp:docPr id="14" name="Picture 14"/>
             <wp:cNvGraphicFramePr>
               <a:graphicFrameLocks xmlns:a="http://schemas.openxmlformats.org/drawingml/2006/main" noChangeAspect="1"/>
             </wp:cNvGraphicFramePr>
@@ -3955,8 +4046,10 @@
               <a:graphicData uri="http://schemas.openxmlformats.org/drawingml/2006/picture">
                 <pic:pic xmlns:pic="http://schemas.openxmlformats.org/drawingml/2006/picture">
                   <pic:nvPicPr>
-                    <pic:cNvPr id="5" name="WhatsApp Image 2019-04-11 at 11.24.28 PM (2).jpeg"/>
-                    <pic:cNvPicPr/>
+                    <pic:cNvPr id="0" name="Picture 3"/>
+                    <pic:cNvPicPr>
+                      <a:picLocks noChangeAspect="1" noChangeArrowheads="1"/>
+                    </pic:cNvPicPr>
                   </pic:nvPicPr>
                   <pic:blipFill>
                     <a:blip r:embed="rId8">
@@ -3966,18 +4059,23 @@
                         </a:ext>
                       </a:extLst>
                     </a:blip>
+                    <a:srcRect/>
                     <a:stretch>
                       <a:fillRect/>
                     </a:stretch>
                   </pic:blipFill>
-                  <pic:spPr>
+                  <pic:spPr bwMode="auto">
                     <a:xfrm>
                       <a:off x="0" y="0"/>
-                      <a:ext cx="5448300" cy="5095875"/>
+                      <a:ext cx="5612130" cy="5606415"/>
                     </a:xfrm>
                     <a:prstGeom prst="rect">
                       <a:avLst/>
                     </a:prstGeom>
+                    <a:noFill/>
+                    <a:ln>
+                      <a:noFill/>
+                    </a:ln>
                   </pic:spPr>
                 </pic:pic>
               </a:graphicData>
@@ -4034,13 +4132,6 @@
           <w:rFonts w:cstheme="minorHAnsi"/>
         </w:rPr>
       </w:pPr>
-    </w:p>
-    <w:p>
-      <w:pPr>
-        <w:rPr>
-          <w:rFonts w:cstheme="minorHAnsi"/>
-        </w:rPr>
-      </w:pPr>
       <w:r>
         <w:rPr>
           <w:rFonts w:cstheme="minorHAnsi"/>
@@ -4051,13 +4142,6 @@
     </w:p>
     <w:p>
       <w:pPr>
-        <w:rPr>
-          <w:rFonts w:cstheme="minorHAnsi"/>
-        </w:rPr>
-      </w:pPr>
-    </w:p>
-    <w:p>
-      <w:pPr>
         <w:jc w:val="center"/>
         <w:rPr>
           <w:rFonts w:cstheme="minorHAnsi"/>
@@ -4067,6 +4151,7 @@
         <w:rPr>
           <w:rFonts w:cstheme="minorHAnsi"/>
           <w:noProof/>
+          <w:lang w:val="en-US"/>
         </w:rPr>
         <w:drawing>
           <wp:inline distT="0" distB="0" distL="0" distR="0">
@@ -4151,20 +4236,14 @@
           <w:rFonts w:cstheme="minorHAnsi"/>
         </w:rPr>
       </w:pPr>
-    </w:p>
-    <w:p>
-      <w:pPr>
-        <w:rPr>
-          <w:rFonts w:cstheme="minorHAnsi"/>
-        </w:rPr>
-      </w:pPr>
       <w:r>
         <w:rPr>
           <w:rFonts w:cstheme="minorHAnsi"/>
           <w:noProof/>
+          <w:lang w:val="en-US"/>
         </w:rPr>
         <w:drawing>
-          <wp:inline distT="0" distB="0" distL="0" distR="0">
+          <wp:inline distT="0" distB="0" distL="0" distR="0" wp14:anchorId="27EFDB85" wp14:editId="37C54FBD">
             <wp:extent cx="4332346" cy="1038225"/>
             <wp:effectExtent l="0" t="0" r="0" b="0"/>
             <wp:docPr id="7" name="Picture 7"/>
@@ -4233,48 +4312,6 @@
           <w:rFonts w:cstheme="minorHAnsi"/>
         </w:rPr>
       </w:pPr>
-    </w:p>
-    <w:p>
-      <w:pPr>
-        <w:rPr>
-          <w:rFonts w:cstheme="minorHAnsi"/>
-        </w:rPr>
-      </w:pPr>
-    </w:p>
-    <w:p>
-      <w:pPr>
-        <w:rPr>
-          <w:rFonts w:cstheme="minorHAnsi"/>
-        </w:rPr>
-      </w:pPr>
-    </w:p>
-    <w:p>
-      <w:pPr>
-        <w:rPr>
-          <w:rFonts w:cstheme="minorHAnsi"/>
-        </w:rPr>
-      </w:pPr>
-    </w:p>
-    <w:p>
-      <w:pPr>
-        <w:rPr>
-          <w:rFonts w:cstheme="minorHAnsi"/>
-        </w:rPr>
-      </w:pPr>
-    </w:p>
-    <w:p>
-      <w:pPr>
-        <w:rPr>
-          <w:rFonts w:cstheme="minorHAnsi"/>
-        </w:rPr>
-      </w:pPr>
-    </w:p>
-    <w:p>
-      <w:pPr>
-        <w:rPr>
-          <w:rFonts w:cstheme="minorHAnsi"/>
-        </w:rPr>
-      </w:pPr>
       <w:r>
         <w:rPr>
           <w:rFonts w:cstheme="minorHAnsi"/>
@@ -4288,20 +4325,14 @@
           <w:rFonts w:cstheme="minorHAnsi"/>
         </w:rPr>
       </w:pPr>
-    </w:p>
-    <w:p>
-      <w:pPr>
-        <w:rPr>
-          <w:rFonts w:cstheme="minorHAnsi"/>
-        </w:rPr>
-      </w:pPr>
       <w:r>
         <w:rPr>
           <w:rFonts w:cstheme="minorHAnsi"/>
           <w:noProof/>
+          <w:lang w:val="en-US"/>
         </w:rPr>
         <w:drawing>
-          <wp:inline distT="0" distB="0" distL="0" distR="0">
+          <wp:inline distT="0" distB="0" distL="0" distR="0" wp14:anchorId="596C96DD" wp14:editId="35E483D6">
             <wp:extent cx="5985160" cy="1524000"/>
             <wp:effectExtent l="0" t="0" r="0" b="0"/>
             <wp:docPr id="8" name="Picture 8"/>
@@ -4351,11 +4382,540 @@
       </w:r>
     </w:p>
     <w:p>
-      <w:pPr>
-        <w:rPr>
-          <w:rFonts w:cstheme="minorHAnsi"/>
-        </w:rPr>
-      </w:pPr>
+      <w:r>
+        <w:lastRenderedPageBreak/>
+        <w:t>EL-IU 02</w:t>
+      </w:r>
+    </w:p>
+    <w:p>
+      <w:pPr>
+        <w:rPr>
+          <w:rFonts w:cstheme="minorHAnsi"/>
+        </w:rPr>
+      </w:pPr>
+      <w:r>
+        <w:br/>
+      </w:r>
+      <w:r>
+        <w:rPr>
+          <w:rFonts w:cstheme="minorHAnsi"/>
+        </w:rPr>
+        <w:t xml:space="preserve">Estableciendo </w:t>
+      </w:r>
+      <w:r>
+        <w:rPr>
+          <w:rFonts w:cstheme="minorHAnsi"/>
+        </w:rPr>
+        <w:t xml:space="preserve">el flujo del esquema </w:t>
+      </w:r>
+      <w:r>
+        <w:rPr>
+          <w:rFonts w:cstheme="minorHAnsi"/>
+        </w:rPr>
+        <w:t>lógico</w:t>
+      </w:r>
+      <w:r>
+        <w:rPr>
+          <w:rFonts w:cstheme="minorHAnsi"/>
+        </w:rPr>
+        <w:t xml:space="preserve"> hay dos flujos principales, el primero es en el que se muestra cuando el usuario intenta entrar con un código de siniestro erróneo, lo que le presenta un aviso acerca del error que acaba de cometer, para después presentarle una guía sobre como generar el código de siniestro</w:t>
+      </w:r>
+      <w:r>
+        <w:rPr>
+          <w:rFonts w:cstheme="minorHAnsi"/>
+        </w:rPr>
+        <w:t xml:space="preserve"> correctamente</w:t>
+      </w:r>
+      <w:bookmarkStart w:id="0" w:name="_GoBack"/>
+      <w:bookmarkEnd w:id="0"/>
+      <w:r>
+        <w:rPr>
+          <w:rFonts w:cstheme="minorHAnsi"/>
+        </w:rPr>
+        <w:t xml:space="preserve">. En el segundo flujo </w:t>
+      </w:r>
+      <w:r>
+        <w:rPr>
+          <w:rFonts w:cstheme="minorHAnsi"/>
+        </w:rPr>
+        <w:t>se</w:t>
+      </w:r>
+      <w:r>
+        <w:rPr>
+          <w:rFonts w:cstheme="minorHAnsi"/>
+        </w:rPr>
+        <w:t xml:space="preserve"> muestra la sección de Línea de Progreso en la se le muestra al usuario el progreso llevado a cabo dentro del proceso de reparación de su vehículo. Esta línea de progreso incluye una fotografía de la reparación realizada para mostrar de manera más explícita al cliente el avance realizado. </w:t>
+      </w:r>
+    </w:p>
+    <w:p>
+      <w:pPr>
+        <w:rPr>
+          <w:rFonts w:cstheme="minorHAnsi"/>
+        </w:rPr>
+      </w:pPr>
+      <w:r>
+        <w:rPr>
+          <w:rFonts w:cstheme="minorHAnsi"/>
+        </w:rPr>
+        <w:t>Debajo de la línea de progreso se describirán los datos acerca de cualquier refacción añadida al vehículo los cuáles se mostrarán en una tabla con los campos de pieza, valor y fecha.</w:t>
+      </w:r>
+    </w:p>
+    <w:p>
+      <w:pPr>
+        <w:pStyle w:val="Header"/>
+      </w:pPr>
+    </w:p>
+    <w:p/>
+    <w:p>
+      <w:pPr>
+        <w:rPr>
+          <w:rFonts w:cstheme="minorHAnsi"/>
+        </w:rPr>
+      </w:pPr>
+    </w:p>
+    <w:p>
+      <w:pPr>
+        <w:rPr>
+          <w:rFonts w:cstheme="minorHAnsi"/>
+        </w:rPr>
+      </w:pPr>
+      <w:r>
+        <w:rPr>
+          <w:rFonts w:cstheme="minorHAnsi"/>
+          <w:bCs/>
+          <w:noProof/>
+          <w:lang w:val="en-US"/>
+        </w:rPr>
+        <w:drawing>
+          <wp:inline distT="0" distB="0" distL="0" distR="0" wp14:anchorId="2EC133BD" wp14:editId="44EAB4A0">
+            <wp:extent cx="5612130" cy="4263724"/>
+            <wp:effectExtent l="0" t="0" r="7620" b="3810"/>
+            <wp:docPr id="2" name="Imagen 2" descr="C:\Users\JUAN\Desktop\índice.jpg"/>
+            <wp:cNvGraphicFramePr>
+              <a:graphicFrameLocks xmlns:a="http://schemas.openxmlformats.org/drawingml/2006/main" noChangeAspect="1"/>
+            </wp:cNvGraphicFramePr>
+            <a:graphic xmlns:a="http://schemas.openxmlformats.org/drawingml/2006/main">
+              <a:graphicData uri="http://schemas.openxmlformats.org/drawingml/2006/picture">
+                <pic:pic xmlns:pic="http://schemas.openxmlformats.org/drawingml/2006/picture">
+                  <pic:nvPicPr>
+                    <pic:cNvPr id="3" name="Imagen 3" descr="C:\Users\JUAN\Desktop\índice.jpg"/>
+                    <pic:cNvPicPr>
+                      <a:picLocks noChangeAspect="1" noChangeArrowheads="1"/>
+                    </pic:cNvPicPr>
+                  </pic:nvPicPr>
+                  <pic:blipFill>
+                    <a:blip r:embed="rId11">
+                      <a:extLst>
+                        <a:ext uri="{28A0092B-C50C-407E-A947-70E740481C1C}">
+                          <a14:useLocalDpi xmlns:a14="http://schemas.microsoft.com/office/drawing/2010/main" val="0"/>
+                        </a:ext>
+                      </a:extLst>
+                    </a:blip>
+                    <a:srcRect/>
+                    <a:stretch>
+                      <a:fillRect/>
+                    </a:stretch>
+                  </pic:blipFill>
+                  <pic:spPr>
+                    <a:xfrm>
+                      <a:off x="0" y="0"/>
+                      <a:ext cx="5612130" cy="4263724"/>
+                    </a:xfrm>
+                    <a:prstGeom prst="rect">
+                      <a:avLst/>
+                    </a:prstGeom>
+                    <a:noFill/>
+                    <a:ln>
+                      <a:noFill/>
+                    </a:ln>
+                  </pic:spPr>
+                </pic:pic>
+              </a:graphicData>
+            </a:graphic>
+          </wp:inline>
+        </w:drawing>
+      </w:r>
+    </w:p>
+    <w:p>
+      <w:pPr>
+        <w:rPr>
+          <w:rFonts w:cstheme="minorHAnsi"/>
+        </w:rPr>
+      </w:pPr>
+    </w:p>
+    <w:p>
+      <w:pPr>
+        <w:rPr>
+          <w:rFonts w:cstheme="minorHAnsi"/>
+        </w:rPr>
+      </w:pPr>
+    </w:p>
+    <w:p>
+      <w:pPr>
+        <w:rPr>
+          <w:rFonts w:cstheme="minorHAnsi"/>
+        </w:rPr>
+      </w:pPr>
+      <w:r>
+        <w:rPr>
+          <w:rFonts w:cstheme="minorHAnsi"/>
+        </w:rPr>
+        <w:lastRenderedPageBreak/>
+        <w:t xml:space="preserve">En esta sección del diagrama se describen los datos del cliente y vehículo, los campos involucrados en esta sección son: </w:t>
+      </w:r>
+    </w:p>
+    <w:p>
+      <w:pPr>
+        <w:rPr>
+          <w:rFonts w:cstheme="minorHAnsi"/>
+        </w:rPr>
+      </w:pPr>
+      <w:r>
+        <w:rPr>
+          <w:rFonts w:cstheme="minorHAnsi"/>
+        </w:rPr>
+        <w:t xml:space="preserve">Nombre del cliente </w:t>
+      </w:r>
+    </w:p>
+    <w:p>
+      <w:pPr>
+        <w:rPr>
+          <w:rFonts w:cstheme="minorHAnsi"/>
+        </w:rPr>
+      </w:pPr>
+      <w:r>
+        <w:rPr>
+          <w:rFonts w:cstheme="minorHAnsi"/>
+        </w:rPr>
+        <w:t>Modelo del vehículo</w:t>
+      </w:r>
+    </w:p>
+    <w:p>
+      <w:pPr>
+        <w:rPr>
+          <w:rFonts w:cstheme="minorHAnsi"/>
+        </w:rPr>
+      </w:pPr>
+      <w:r>
+        <w:rPr>
+          <w:rFonts w:cstheme="minorHAnsi"/>
+        </w:rPr>
+        <w:t>Año del vehículo</w:t>
+      </w:r>
+    </w:p>
+    <w:p>
+      <w:pPr>
+        <w:rPr>
+          <w:rFonts w:cstheme="minorHAnsi"/>
+        </w:rPr>
+      </w:pPr>
+      <w:r>
+        <w:rPr>
+          <w:rFonts w:cstheme="minorHAnsi"/>
+        </w:rPr>
+        <w:t xml:space="preserve">Fecha en que el vehículo inició el proceso de reparación. </w:t>
+      </w:r>
+    </w:p>
+    <w:p>
+      <w:pPr>
+        <w:rPr>
+          <w:rFonts w:cstheme="minorHAnsi"/>
+        </w:rPr>
+      </w:pPr>
+      <w:r>
+        <w:rPr>
+          <w:rFonts w:cstheme="minorHAnsi"/>
+        </w:rPr>
+        <w:t>Adicionalmente se incluyen fotografías que muestran el estado en que el vehículo entró al proceso de reparación y un calendario que muestra la fecha de inicio de reparación, proceso de reparación y terminación.</w:t>
+      </w:r>
+    </w:p>
+    <w:p>
+      <w:pPr>
+        <w:rPr>
+          <w:rFonts w:cstheme="minorHAnsi"/>
+        </w:rPr>
+      </w:pPr>
+    </w:p>
+    <w:p>
+      <w:pPr>
+        <w:rPr>
+          <w:rFonts w:cstheme="minorHAnsi"/>
+        </w:rPr>
+      </w:pPr>
+      <w:r>
+        <w:rPr>
+          <w:rFonts w:cstheme="minorHAnsi"/>
+          <w:bCs/>
+          <w:noProof/>
+          <w:lang w:val="en-US"/>
+        </w:rPr>
+        <w:drawing>
+          <wp:inline distT="0" distB="0" distL="114300" distR="114300" wp14:anchorId="10D9705A" wp14:editId="00B7EABD">
+            <wp:extent cx="4266565" cy="3780790"/>
+            <wp:effectExtent l="0" t="0" r="635" b="10160"/>
+            <wp:docPr id="10" name="Picture 6" descr="ESCRITORIO3"/>
+            <wp:cNvGraphicFramePr>
+              <a:graphicFrameLocks xmlns:a="http://schemas.openxmlformats.org/drawingml/2006/main" noChangeAspect="1"/>
+            </wp:cNvGraphicFramePr>
+            <a:graphic xmlns:a="http://schemas.openxmlformats.org/drawingml/2006/main">
+              <a:graphicData uri="http://schemas.openxmlformats.org/drawingml/2006/picture">
+                <pic:pic xmlns:pic="http://schemas.openxmlformats.org/drawingml/2006/picture">
+                  <pic:nvPicPr>
+                    <pic:cNvPr id="6" name="Picture 6" descr="ESCRITORIO3"/>
+                    <pic:cNvPicPr>
+                      <a:picLocks noChangeAspect="1"/>
+                    </pic:cNvPicPr>
+                  </pic:nvPicPr>
+                  <pic:blipFill>
+                    <a:blip r:embed="rId12"/>
+                    <a:stretch>
+                      <a:fillRect/>
+                    </a:stretch>
+                  </pic:blipFill>
+                  <pic:spPr>
+                    <a:xfrm>
+                      <a:off x="0" y="0"/>
+                      <a:ext cx="4266565" cy="3780790"/>
+                    </a:xfrm>
+                    <a:prstGeom prst="rect">
+                      <a:avLst/>
+                    </a:prstGeom>
+                  </pic:spPr>
+                </pic:pic>
+              </a:graphicData>
+            </a:graphic>
+          </wp:inline>
+        </w:drawing>
+      </w:r>
+    </w:p>
+    <w:p>
+      <w:pPr>
+        <w:rPr>
+          <w:rFonts w:cstheme="minorHAnsi"/>
+        </w:rPr>
+      </w:pPr>
+    </w:p>
+    <w:p>
+      <w:pPr>
+        <w:rPr>
+          <w:rFonts w:cstheme="minorHAnsi"/>
+        </w:rPr>
+      </w:pPr>
+    </w:p>
+    <w:p>
+      <w:pPr>
+        <w:rPr>
+          <w:rFonts w:cstheme="minorHAnsi"/>
+        </w:rPr>
+      </w:pPr>
+    </w:p>
+    <w:p>
+      <w:pPr>
+        <w:rPr>
+          <w:rFonts w:cstheme="minorHAnsi"/>
+        </w:rPr>
+      </w:pPr>
+    </w:p>
+    <w:p>
+      <w:pPr>
+        <w:rPr>
+          <w:rFonts w:cstheme="minorHAnsi"/>
+        </w:rPr>
+      </w:pPr>
+      <w:r>
+        <w:rPr>
+          <w:rFonts w:cstheme="minorHAnsi"/>
+        </w:rPr>
+        <w:br/>
+      </w:r>
+      <w:r>
+        <w:rPr>
+          <w:rFonts w:cstheme="minorHAnsi"/>
+        </w:rPr>
+        <w:br/>
+      </w:r>
+      <w:r>
+        <w:rPr>
+          <w:rFonts w:cstheme="minorHAnsi"/>
+        </w:rPr>
+        <w:lastRenderedPageBreak/>
+        <w:t xml:space="preserve">En esta sección se muestra el </w:t>
+      </w:r>
+      <w:proofErr w:type="spellStart"/>
+      <w:r>
+        <w:rPr>
+          <w:rFonts w:cstheme="minorHAnsi"/>
+        </w:rPr>
+        <w:t>login</w:t>
+      </w:r>
+      <w:proofErr w:type="spellEnd"/>
+      <w:r>
+        <w:rPr>
+          <w:rFonts w:cstheme="minorHAnsi"/>
+        </w:rPr>
+        <w:t xml:space="preserve"> del inicio de sesión del encargado de Atención al cliente el cuál se encargará de ingresar los datos de cada cliente y su vehículo y darlos de alta en el sistema.</w:t>
+      </w:r>
+    </w:p>
+    <w:p>
+      <w:pPr>
+        <w:rPr>
+          <w:rFonts w:cstheme="minorHAnsi"/>
+        </w:rPr>
+      </w:pPr>
+      <w:r>
+        <w:rPr>
+          <w:rFonts w:cstheme="minorHAnsi"/>
+          <w:bCs/>
+          <w:noProof/>
+          <w:lang w:val="en-US"/>
+        </w:rPr>
+        <w:drawing>
+          <wp:inline distT="0" distB="0" distL="114300" distR="114300" wp14:anchorId="7F34F1D0" wp14:editId="2D2DA9A1">
+            <wp:extent cx="5033176" cy="2778222"/>
+            <wp:effectExtent l="0" t="0" r="0" b="3175"/>
+            <wp:docPr id="12" name="Picture 4" descr="ESCRITORIO1"/>
+            <wp:cNvGraphicFramePr>
+              <a:graphicFrameLocks xmlns:a="http://schemas.openxmlformats.org/drawingml/2006/main" noChangeAspect="1"/>
+            </wp:cNvGraphicFramePr>
+            <a:graphic xmlns:a="http://schemas.openxmlformats.org/drawingml/2006/main">
+              <a:graphicData uri="http://schemas.openxmlformats.org/drawingml/2006/picture">
+                <pic:pic xmlns:pic="http://schemas.openxmlformats.org/drawingml/2006/picture">
+                  <pic:nvPicPr>
+                    <pic:cNvPr id="4" name="Picture 4" descr="ESCRITORIO1"/>
+                    <pic:cNvPicPr>
+                      <a:picLocks noChangeAspect="1"/>
+                    </pic:cNvPicPr>
+                  </pic:nvPicPr>
+                  <pic:blipFill>
+                    <a:blip r:embed="rId13"/>
+                    <a:stretch>
+                      <a:fillRect/>
+                    </a:stretch>
+                  </pic:blipFill>
+                  <pic:spPr>
+                    <a:xfrm>
+                      <a:off x="0" y="0"/>
+                      <a:ext cx="5039124" cy="2781505"/>
+                    </a:xfrm>
+                    <a:prstGeom prst="rect">
+                      <a:avLst/>
+                    </a:prstGeom>
+                  </pic:spPr>
+                </pic:pic>
+              </a:graphicData>
+            </a:graphic>
+          </wp:inline>
+        </w:drawing>
+      </w:r>
+    </w:p>
+    <w:p>
+      <w:pPr>
+        <w:rPr>
+          <w:rFonts w:cstheme="minorHAnsi"/>
+        </w:rPr>
+      </w:pPr>
+      <w:r>
+        <w:rPr>
+          <w:rFonts w:cstheme="minorHAnsi"/>
+          <w:bCs/>
+          <w:noProof/>
+        </w:rPr>
+        <w:br/>
+        <w:t>E</w:t>
+      </w:r>
+      <w:r>
+        <w:rPr>
+          <w:rFonts w:cstheme="minorHAnsi"/>
+          <w:bCs/>
+          <w:noProof/>
+        </w:rPr>
+        <w:t xml:space="preserve">n la presente </w:t>
+      </w:r>
+      <w:r>
+        <w:rPr>
+          <w:rFonts w:cstheme="minorHAnsi"/>
+          <w:bCs/>
+          <w:noProof/>
+        </w:rPr>
+        <w:t>parte del esquema</w:t>
+      </w:r>
+      <w:r>
+        <w:rPr>
+          <w:rFonts w:cstheme="minorHAnsi"/>
+          <w:bCs/>
+          <w:noProof/>
+        </w:rPr>
+        <w:t xml:space="preserve"> se muestra un chat con</w:t>
+      </w:r>
+      <w:r>
+        <w:rPr>
+          <w:rFonts w:cstheme="minorHAnsi"/>
+          <w:bCs/>
+          <w:noProof/>
+        </w:rPr>
+        <w:t xml:space="preserve"> los diferentes clientes para establecer comunicación con ellos y viceversa para resolver dudas e informar detalles.</w:t>
+      </w:r>
+      <w:r>
+        <w:rPr>
+          <w:rFonts w:cstheme="minorHAnsi"/>
+          <w:bCs/>
+          <w:noProof/>
+        </w:rPr>
+        <w:t xml:space="preserve"> </w:t>
+      </w:r>
+      <w:r>
+        <w:rPr>
+          <w:rFonts w:cstheme="minorHAnsi"/>
+          <w:bCs/>
+          <w:noProof/>
+        </w:rPr>
+        <w:br/>
+      </w:r>
+      <w:r>
+        <w:rPr>
+          <w:rFonts w:cstheme="minorHAnsi"/>
+          <w:bCs/>
+          <w:noProof/>
+          <w:lang w:val="en-US"/>
+        </w:rPr>
+        <w:drawing>
+          <wp:inline distT="0" distB="0" distL="114300" distR="114300" wp14:anchorId="1818D874" wp14:editId="0C348CF2">
+            <wp:extent cx="3380740" cy="3990340"/>
+            <wp:effectExtent l="0" t="0" r="10160" b="10160"/>
+            <wp:docPr id="13" name="Picture 5" descr="ESCRITORIO2"/>
+            <wp:cNvGraphicFramePr>
+              <a:graphicFrameLocks xmlns:a="http://schemas.openxmlformats.org/drawingml/2006/main" noChangeAspect="1"/>
+            </wp:cNvGraphicFramePr>
+            <a:graphic xmlns:a="http://schemas.openxmlformats.org/drawingml/2006/main">
+              <a:graphicData uri="http://schemas.openxmlformats.org/drawingml/2006/picture">
+                <pic:pic xmlns:pic="http://schemas.openxmlformats.org/drawingml/2006/picture">
+                  <pic:nvPicPr>
+                    <pic:cNvPr id="5" name="Picture 5" descr="ESCRITORIO2"/>
+                    <pic:cNvPicPr>
+                      <a:picLocks noChangeAspect="1"/>
+                    </pic:cNvPicPr>
+                  </pic:nvPicPr>
+                  <pic:blipFill>
+                    <a:blip r:embed="rId14"/>
+                    <a:stretch>
+                      <a:fillRect/>
+                    </a:stretch>
+                  </pic:blipFill>
+                  <pic:spPr>
+                    <a:xfrm>
+                      <a:off x="0" y="0"/>
+                      <a:ext cx="3380740" cy="3990340"/>
+                    </a:xfrm>
+                    <a:prstGeom prst="rect">
+                      <a:avLst/>
+                    </a:prstGeom>
+                  </pic:spPr>
+                </pic:pic>
+              </a:graphicData>
+            </a:graphic>
+          </wp:inline>
+        </w:drawing>
+      </w:r>
     </w:p>
     <w:p>
       <w:pPr>
@@ -4579,8 +5139,35 @@
         <w:t>ECG01: Ejemplo de Clases Generadas 01.</w:t>
       </w:r>
     </w:p>
+    <w:p>
+      <w:pPr>
+        <w:autoSpaceDE w:val="0"/>
+        <w:autoSpaceDN w:val="0"/>
+        <w:adjustRightInd w:val="0"/>
+        <w:spacing w:after="0" w:line="240" w:lineRule="auto"/>
+        <w:rPr>
+          <w:rFonts w:cstheme="minorHAnsi"/>
+          <w:iCs/>
+        </w:rPr>
+      </w:pPr>
+    </w:p>
+    <w:p>
+      <w:pPr>
+        <w:autoSpaceDE w:val="0"/>
+        <w:autoSpaceDN w:val="0"/>
+        <w:adjustRightInd w:val="0"/>
+        <w:spacing w:after="0" w:line="240" w:lineRule="auto"/>
+        <w:rPr>
+          <w:rFonts w:cstheme="minorHAnsi"/>
+          <w:iCs/>
+        </w:rPr>
+      </w:pPr>
+      <w:r>
+        <w:t>EL-IU 02: Esquema Lógico Interfaz de Usuario.</w:t>
+      </w:r>
+    </w:p>
     <w:sectPr>
-      <w:headerReference w:type="default" r:id="rId11"/>
+      <w:headerReference w:type="default" r:id="rId15"/>
       <w:pgSz w:w="12240" w:h="15840"/>
       <w:pgMar w:top="1417" w:right="1701" w:bottom="1417" w:left="1701" w:header="708" w:footer="708" w:gutter="0"/>
       <w:cols w:space="708"/>
@@ -4963,7 +5550,6 @@
     <w:lsdException w:name="HTML Sample" w:semiHidden="1" w:unhideWhenUsed="1"/>
     <w:lsdException w:name="HTML Typewriter" w:semiHidden="1" w:unhideWhenUsed="1"/>
     <w:lsdException w:name="HTML Variable" w:semiHidden="1" w:unhideWhenUsed="1"/>
-    <w:lsdException w:name="Normal Table" w:semiHidden="1" w:unhideWhenUsed="1"/>
     <w:lsdException w:name="annotation subject" w:semiHidden="1" w:unhideWhenUsed="1"/>
     <w:lsdException w:name="No List" w:semiHidden="1" w:unhideWhenUsed="1"/>
     <w:lsdException w:name="Outline List 1" w:semiHidden="1" w:unhideWhenUsed="1"/>
@@ -5006,11 +5592,8 @@
     <w:lsdException w:name="Table Contemporary" w:semiHidden="1" w:unhideWhenUsed="1"/>
     <w:lsdException w:name="Table Elegant" w:semiHidden="1" w:unhideWhenUsed="1"/>
     <w:lsdException w:name="Table Professional" w:semiHidden="1" w:unhideWhenUsed="1"/>
-    <w:lsdException w:name="Table Subtle 1" w:semiHidden="1" w:unhideWhenUsed="1"/>
     <w:lsdException w:name="Table Subtle 2" w:semiHidden="1" w:unhideWhenUsed="1"/>
     <w:lsdException w:name="Table Web 1" w:semiHidden="1" w:unhideWhenUsed="1"/>
-    <w:lsdException w:name="Table Web 2" w:semiHidden="1" w:unhideWhenUsed="1"/>
-    <w:lsdException w:name="Table Web 3" w:semiHidden="1" w:unhideWhenUsed="1"/>
     <w:lsdException w:name="Balloon Text" w:semiHidden="1" w:unhideWhenUsed="1"/>
     <w:lsdException w:name="Table Grid" w:uiPriority="39"/>
     <w:lsdException w:name="Table Theme" w:semiHidden="1" w:unhideWhenUsed="1"/>

</xml_diff>